<commit_message>
Clean up & fix tests
</commit_message>
<xml_diff>
--- a/examples/PopstanHouseholdSurvey/PopstanHouseholdQuestionnaire.docx
+++ b/examples/PopstanHouseholdSurvey/PopstanHouseholdQuestionnaire.docx
@@ -19,7 +19,7 @@
           <w:noProof/>
         </w:rPr>
         <w:drawing>
-          <wp:anchor distT="0" distB="0" distL="114300" distR="114300" simplePos="0" relativeHeight="251634688" behindDoc="0" locked="0" layoutInCell="1" allowOverlap="1" wp14:anchorId="67B18D25" wp14:editId="2180A720">
+          <wp:anchor distT="0" distB="0" distL="114300" distR="114300" simplePos="0" relativeHeight="251632640" behindDoc="0" locked="0" layoutInCell="1" allowOverlap="1" wp14:anchorId="67B18D25" wp14:editId="47876321">
             <wp:simplePos x="0" y="0"/>
             <wp:positionH relativeFrom="column">
               <wp:posOffset>-22430</wp:posOffset>
@@ -355,7 +355,7 @@
               <mc:AlternateContent>
                 <mc:Choice Requires="wps">
                   <w:drawing>
-                    <wp:anchor distT="0" distB="0" distL="114300" distR="114300" simplePos="0" relativeHeight="251671552" behindDoc="0" locked="0" layoutInCell="1" allowOverlap="1" wp14:anchorId="5F983291" wp14:editId="6CD8CA80">
+                    <wp:anchor distT="0" distB="0" distL="114300" distR="114300" simplePos="0" relativeHeight="251669504" behindDoc="0" locked="0" layoutInCell="1" allowOverlap="1" wp14:anchorId="5F983291" wp14:editId="0DB36181">
                       <wp:simplePos x="0" y="0"/>
                       <wp:positionH relativeFrom="column">
                         <wp:posOffset>144780</wp:posOffset>
@@ -410,7 +410,7 @@
                 </mc:Choice>
                 <mc:Fallback>
                   <w:pict>
-                    <v:rect w14:anchorId="61A202F2" id="Rectangle 319" o:spid="_x0000_s1026" style="position:absolute;margin-left:11.4pt;margin-top:2.25pt;width:18.9pt;height:14.4pt;z-index:251671552;visibility:visible;mso-wrap-style:square;mso-wrap-distance-left:9pt;mso-wrap-distance-top:0;mso-wrap-distance-right:9pt;mso-wrap-distance-bottom:0;mso-position-horizontal:absolute;mso-position-horizontal-relative:text;mso-position-vertical:absolute;mso-position-vertical-relative:text;v-text-anchor:top" o:gfxdata="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" strokecolor="#8db3e2 [1311]"/>
+                    <v:rect w14:anchorId="45FC0CCC" id="Rectangle 319" o:spid="_x0000_s1026" style="position:absolute;margin-left:11.4pt;margin-top:2.25pt;width:18.9pt;height:14.4pt;z-index:251669504;visibility:visible;mso-wrap-style:square;mso-wrap-distance-left:9pt;mso-wrap-distance-top:0;mso-wrap-distance-right:9pt;mso-wrap-distance-bottom:0;mso-position-horizontal:absolute;mso-position-horizontal-relative:text;mso-position-vertical:absolute;mso-position-vertical-relative:text;v-text-anchor:top" o:gfxdata="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" strokecolor="#8db3e2 [1311]"/>
                   </w:pict>
                 </mc:Fallback>
               </mc:AlternateContent>
@@ -429,7 +429,7 @@
               <mc:AlternateContent>
                 <mc:Choice Requires="wpg">
                   <w:drawing>
-                    <wp:anchor distT="0" distB="0" distL="114300" distR="114300" simplePos="0" relativeHeight="251672576" behindDoc="0" locked="0" layoutInCell="1" allowOverlap="1" wp14:anchorId="53DD8AEF" wp14:editId="7527C52B">
+                    <wp:anchor distT="0" distB="0" distL="114300" distR="114300" simplePos="0" relativeHeight="251670528" behindDoc="0" locked="0" layoutInCell="1" allowOverlap="1" wp14:anchorId="53DD8AEF" wp14:editId="35B0438B">
                       <wp:simplePos x="0" y="0"/>
                       <wp:positionH relativeFrom="column">
                         <wp:posOffset>20955</wp:posOffset>
@@ -526,7 +526,7 @@
                 </mc:Choice>
                 <mc:Fallback>
                   <w:pict>
-                    <v:group w14:anchorId="7E970481" id="Group 2555" o:spid="_x0000_s1026" style="position:absolute;margin-left:1.65pt;margin-top:2.25pt;width:37.65pt;height:14.4pt;z-index:251672576" coordsize="478155,182880" o:gfxdata="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">
+                    <v:group w14:anchorId="219578A8" id="Group 2555" o:spid="_x0000_s1026" style="position:absolute;margin-left:1.65pt;margin-top:2.25pt;width:37.65pt;height:14.4pt;z-index:251670528" coordsize="478155,182880" o:gfxdata="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">
                       <v:rect id="Rectangle 319" o:spid="_x0000_s1027" style="position:absolute;width:240030;height:182880;visibility:visible;mso-wrap-style:square;v-text-anchor:top" o:gfxdata="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" strokecolor="#8db3e2 [1311]"/>
                       <v:rect id="Rectangle 319" o:spid="_x0000_s1028" style="position:absolute;left:238125;width:240030;height:182880;visibility:visible;mso-wrap-style:square;v-text-anchor:top" o:gfxdata="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" strokecolor="#8db3e2 [1311]"/>
                     </v:group>
@@ -548,7 +548,7 @@
               <mc:AlternateContent>
                 <mc:Choice Requires="wpg">
                   <w:drawing>
-                    <wp:anchor distT="0" distB="0" distL="114300" distR="114300" simplePos="0" relativeHeight="251673600" behindDoc="0" locked="0" layoutInCell="1" allowOverlap="1" wp14:anchorId="11C3F45E" wp14:editId="25826370">
+                    <wp:anchor distT="0" distB="0" distL="114300" distR="114300" simplePos="0" relativeHeight="251671552" behindDoc="0" locked="0" layoutInCell="1" allowOverlap="1" wp14:anchorId="11C3F45E" wp14:editId="461BEF62">
                       <wp:simplePos x="0" y="0"/>
                       <wp:positionH relativeFrom="column">
                         <wp:posOffset>68580</wp:posOffset>
@@ -677,7 +677,7 @@
                 </mc:Choice>
                 <mc:Fallback>
                   <w:pict>
-                    <v:group w14:anchorId="7BED29D7" id="Group 2553" o:spid="_x0000_s1026" style="position:absolute;margin-left:5.4pt;margin-top:2.25pt;width:56.4pt;height:14.4pt;z-index:251673600" coordsize="7162,1828" o:gfxdata="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">
+                    <v:group w14:anchorId="6042D594" id="Group 2553" o:spid="_x0000_s1026" style="position:absolute;margin-left:5.4pt;margin-top:2.25pt;width:56.4pt;height:14.4pt;z-index:251671552" coordsize="7162,1828" o:gfxdata="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">
                       <v:rect id="Rectangle 319" o:spid="_x0000_s1027" style="position:absolute;width:2400;height:1828;visibility:visible;mso-wrap-style:square;v-text-anchor:top" o:gfxdata="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" strokecolor="#8db3e2 [1311]"/>
                       <v:rect id="Rectangle 319" o:spid="_x0000_s1028" style="position:absolute;left:2381;width:2400;height:1828;visibility:visible;mso-wrap-style:square;v-text-anchor:top" o:gfxdata="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" strokecolor="#8db3e2 [1311]"/>
                       <v:rect id="Rectangle 319" o:spid="_x0000_s1029" style="position:absolute;left:4762;width:2400;height:1828;visibility:visible;mso-wrap-style:square;v-text-anchor:top" o:gfxdata="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" strokecolor="#8db3e2 [1311]"/>
@@ -700,7 +700,7 @@
               <mc:AlternateContent>
                 <mc:Choice Requires="wpg">
                   <w:drawing>
-                    <wp:anchor distT="0" distB="0" distL="114300" distR="114300" simplePos="0" relativeHeight="251674624" behindDoc="0" locked="0" layoutInCell="1" allowOverlap="1" wp14:anchorId="11B3C427" wp14:editId="3878C424">
+                    <wp:anchor distT="0" distB="0" distL="114300" distR="114300" simplePos="0" relativeHeight="251672576" behindDoc="0" locked="0" layoutInCell="1" allowOverlap="1" wp14:anchorId="11B3C427" wp14:editId="38BB4BCF">
                       <wp:simplePos x="0" y="0"/>
                       <wp:positionH relativeFrom="column">
                         <wp:posOffset>210820</wp:posOffset>
@@ -829,7 +829,7 @@
                 </mc:Choice>
                 <mc:Fallback>
                   <w:pict>
-                    <v:group w14:anchorId="72B9C8F2" id="Group 2556" o:spid="_x0000_s1026" style="position:absolute;margin-left:16.6pt;margin-top:2.25pt;width:56.4pt;height:14.4pt;z-index:251674624" coordsize="7162,1828" o:gfxdata="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">
+                    <v:group w14:anchorId="578AAD12" id="Group 2556" o:spid="_x0000_s1026" style="position:absolute;margin-left:16.6pt;margin-top:2.25pt;width:56.4pt;height:14.4pt;z-index:251672576" coordsize="7162,1828" o:gfxdata="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">
                       <v:rect id="Rectangle 319" o:spid="_x0000_s1027" style="position:absolute;width:2400;height:1828;visibility:visible;mso-wrap-style:square;v-text-anchor:top" o:gfxdata="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" strokecolor="#8db3e2 [1311]"/>
                       <v:rect id="Rectangle 319" o:spid="_x0000_s1028" style="position:absolute;left:2381;width:2400;height:1828;visibility:visible;mso-wrap-style:square;v-text-anchor:top" o:gfxdata="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" strokecolor="#8db3e2 [1311]"/>
                       <v:rect id="Rectangle 319" o:spid="_x0000_s1029" style="position:absolute;left:4762;width:2400;height:1828;visibility:visible;mso-wrap-style:square;v-text-anchor:top" o:gfxdata="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" strokecolor="#8db3e2 [1311]"/>
@@ -946,7 +946,7 @@
               <mc:AlternateContent>
                 <mc:Choice Requires="wpg">
                   <w:drawing>
-                    <wp:anchor distT="0" distB="0" distL="114300" distR="114300" simplePos="0" relativeHeight="251596800" behindDoc="0" locked="0" layoutInCell="1" allowOverlap="1" wp14:anchorId="71003B24" wp14:editId="30E9D8A1">
+                    <wp:anchor distT="0" distB="0" distL="114300" distR="114300" simplePos="0" relativeHeight="251594752" behindDoc="0" locked="0" layoutInCell="1" allowOverlap="1" wp14:anchorId="71003B24" wp14:editId="7C399148">
                       <wp:simplePos x="0" y="0"/>
                       <wp:positionH relativeFrom="column">
                         <wp:posOffset>-45720</wp:posOffset>
@@ -1131,7 +1131,7 @@
                 </mc:Choice>
                 <mc:Fallback>
                   <w:pict>
-                    <v:group w14:anchorId="7CFEC147" id="Group 2428" o:spid="_x0000_s1026" style="position:absolute;margin-left:-3.6pt;margin-top:2.85pt;width:75.45pt;height:14.4pt;z-index:251596800" coordsize="9582,1828" o:gfxdata="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">
+                    <v:group w14:anchorId="3D374749" id="Group 2428" o:spid="_x0000_s1026" style="position:absolute;margin-left:-3.6pt;margin-top:2.85pt;width:75.45pt;height:14.4pt;z-index:251594752" coordsize="9582,1828" o:gfxdata="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">
                       <v:group id="Group 2422" o:spid="_x0000_s1027" style="position:absolute;width:4781;height:1828" coordsize="478155,182880" o:gfxdata="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">
                         <v:rect id="Rectangle 319" o:spid="_x0000_s1028" style="position:absolute;width:240030;height:182880;visibility:visible;mso-wrap-style:square;v-text-anchor:top" o:gfxdata="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" strokecolor="#8db3e2 [1311]"/>
                         <v:rect id="Rectangle 319" o:spid="_x0000_s1029" style="position:absolute;left:238125;width:240030;height:182880;visibility:visible;mso-wrap-style:square;v-text-anchor:top" o:gfxdata="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" strokecolor="#8db3e2 [1311]"/>
@@ -1159,7 +1159,7 @@
               <mc:AlternateContent>
                 <mc:Choice Requires="wpg">
                   <w:drawing>
-                    <wp:anchor distT="0" distB="0" distL="114300" distR="114300" simplePos="0" relativeHeight="251594752" behindDoc="0" locked="0" layoutInCell="1" allowOverlap="1" wp14:anchorId="16285868" wp14:editId="24D43EF0">
+                    <wp:anchor distT="0" distB="0" distL="114300" distR="114300" simplePos="0" relativeHeight="251592704" behindDoc="0" locked="0" layoutInCell="1" allowOverlap="1" wp14:anchorId="16285868" wp14:editId="62C15583">
                       <wp:simplePos x="0" y="0"/>
                       <wp:positionH relativeFrom="column">
                         <wp:posOffset>50800</wp:posOffset>
@@ -1256,7 +1256,7 @@
                 </mc:Choice>
                 <mc:Fallback>
                   <w:pict>
-                    <v:group w14:anchorId="2EBC5FCB" id="Group 1609" o:spid="_x0000_s1026" style="position:absolute;margin-left:4pt;margin-top:2.7pt;width:37.65pt;height:14.4pt;z-index:251594752" coordsize="478155,182880" o:gfxdata="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">
+                    <v:group w14:anchorId="783FBCCE" id="Group 1609" o:spid="_x0000_s1026" style="position:absolute;margin-left:4pt;margin-top:2.7pt;width:37.65pt;height:14.4pt;z-index:251592704" coordsize="478155,182880" o:gfxdata="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">
                       <v:rect id="Rectangle 319" o:spid="_x0000_s1027" style="position:absolute;width:240030;height:182880;visibility:visible;mso-wrap-style:square;v-text-anchor:top" o:gfxdata="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" strokecolor="#8db3e2 [1311]"/>
                       <v:rect id="Rectangle 319" o:spid="_x0000_s1028" style="position:absolute;left:238125;width:240030;height:182880;visibility:visible;mso-wrap-style:square;v-text-anchor:top" o:gfxdata="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" strokecolor="#8db3e2 [1311]"/>
                     </v:group>
@@ -1278,7 +1278,7 @@
               <mc:AlternateContent>
                 <mc:Choice Requires="wpg">
                   <w:drawing>
-                    <wp:anchor distT="0" distB="0" distL="114300" distR="114300" simplePos="0" relativeHeight="251595776" behindDoc="0" locked="0" layoutInCell="1" allowOverlap="1" wp14:anchorId="7D7F36A7" wp14:editId="1460B116">
+                    <wp:anchor distT="0" distB="0" distL="114300" distR="114300" simplePos="0" relativeHeight="251593728" behindDoc="0" locked="0" layoutInCell="1" allowOverlap="1" wp14:anchorId="7D7F36A7" wp14:editId="2DFA73CF">
                       <wp:simplePos x="0" y="0"/>
                       <wp:positionH relativeFrom="column">
                         <wp:posOffset>0</wp:posOffset>
@@ -1375,7 +1375,7 @@
                 </mc:Choice>
                 <mc:Fallback>
                   <w:pict>
-                    <v:group w14:anchorId="7F171EEF" id="Group 2419" o:spid="_x0000_s1026" style="position:absolute;margin-left:0;margin-top:2.85pt;width:37.65pt;height:14.4pt;z-index:251595776" coordsize="478155,182880" o:gfxdata="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">
+                    <v:group w14:anchorId="189BBC39" id="Group 2419" o:spid="_x0000_s1026" style="position:absolute;margin-left:0;margin-top:2.85pt;width:37.65pt;height:14.4pt;z-index:251593728" coordsize="478155,182880" o:gfxdata="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">
                       <v:rect id="Rectangle 319" o:spid="_x0000_s1027" style="position:absolute;width:240030;height:182880;visibility:visible;mso-wrap-style:square;v-text-anchor:top" o:gfxdata="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" strokecolor="#8db3e2 [1311]"/>
                       <v:rect id="Rectangle 319" o:spid="_x0000_s1028" style="position:absolute;left:238125;width:240030;height:182880;visibility:visible;mso-wrap-style:square;v-text-anchor:top" o:gfxdata="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" strokecolor="#8db3e2 [1311]"/>
                     </v:group>
@@ -1507,7 +1507,7 @@
               <mc:AlternateContent>
                 <mc:Choice Requires="wpg">
                   <w:drawing>
-                    <wp:anchor distT="0" distB="0" distL="114300" distR="114300" simplePos="0" relativeHeight="251669504" behindDoc="0" locked="0" layoutInCell="1" allowOverlap="1" wp14:anchorId="15DAC823" wp14:editId="053C9387">
+                    <wp:anchor distT="0" distB="0" distL="114300" distR="114300" simplePos="0" relativeHeight="251667456" behindDoc="0" locked="0" layoutInCell="1" allowOverlap="1" wp14:anchorId="15DAC823" wp14:editId="2FF2B917">
                       <wp:simplePos x="0" y="0"/>
                       <wp:positionH relativeFrom="column">
                         <wp:posOffset>210820</wp:posOffset>
@@ -1636,7 +1636,7 @@
                 </mc:Choice>
                 <mc:Fallback>
                   <w:pict>
-                    <v:group w14:anchorId="144EF2AC" id="Group 1556360600" o:spid="_x0000_s1026" style="position:absolute;margin-left:16.6pt;margin-top:2.25pt;width:56.4pt;height:14.4pt;z-index:251669504" coordsize="7162,1828" o:gfxdata="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">
+                    <v:group w14:anchorId="084B39E1" id="Group 1556360600" o:spid="_x0000_s1026" style="position:absolute;margin-left:16.6pt;margin-top:2.25pt;width:56.4pt;height:14.4pt;z-index:251667456" coordsize="7162,1828" o:gfxdata="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">
                       <v:rect id="Rectangle 319" o:spid="_x0000_s1027" style="position:absolute;width:2400;height:1828;visibility:visible;mso-wrap-style:square;v-text-anchor:top" o:gfxdata="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" strokecolor="#8db3e2 [1311]"/>
                       <v:rect id="Rectangle 319" o:spid="_x0000_s1028" style="position:absolute;left:2381;width:2400;height:1828;visibility:visible;mso-wrap-style:square;v-text-anchor:top" o:gfxdata="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" strokecolor="#8db3e2 [1311]"/>
                       <v:rect id="Rectangle 319" o:spid="_x0000_s1029" style="position:absolute;left:4762;width:2400;height:1828;visibility:visible;mso-wrap-style:square;v-text-anchor:top" o:gfxdata="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" strokecolor="#8db3e2 [1311]"/>
@@ -4099,19 +4099,19 @@
       </w:r>
     </w:p>
     <w:p/>
+    <w:p/>
+    <w:p/>
     <w:tbl>
       <w:tblPr>
         <w:tblStyle w:val="TableGrid"/>
         <w:tblpPr w:leftFromText="180" w:rightFromText="180" w:vertAnchor="text" w:horzAnchor="margin" w:tblpY="52"/>
-        <w:tblW w:w="11178" w:type="dxa"/>
+        <w:tblW w:w="11172" w:type="dxa"/>
         <w:tblLayout w:type="fixed"/>
         <w:tblLook w:val="04A0" w:firstRow="1" w:lastRow="0" w:firstColumn="1" w:lastColumn="0" w:noHBand="0" w:noVBand="1"/>
       </w:tblPr>
       <w:tblGrid>
-        <w:gridCol w:w="3798"/>
-        <w:gridCol w:w="2160"/>
-        <w:gridCol w:w="3600"/>
-        <w:gridCol w:w="1620"/>
+        <w:gridCol w:w="9553"/>
+        <w:gridCol w:w="1619"/>
       </w:tblGrid>
       <w:tr>
         <w:trPr>
@@ -4119,8 +4119,7 @@
         </w:trPr>
         <w:tc>
           <w:tcPr>
-            <w:tcW w:w="9558" w:type="dxa"/>
-            <w:gridSpan w:val="3"/>
+            <w:tcW w:w="9553" w:type="dxa"/>
             <w:tcBorders>
               <w:top w:val="single" w:sz="4" w:space="0" w:color="8DB3E2" w:themeColor="text2" w:themeTint="66"/>
               <w:left w:val="single" w:sz="4" w:space="0" w:color="8DB3E2" w:themeColor="text2" w:themeTint="66"/>
@@ -4165,7 +4164,7 @@
         </w:tc>
         <w:tc>
           <w:tcPr>
-            <w:tcW w:w="1620" w:type="dxa"/>
+            <w:tcW w:w="1619" w:type="dxa"/>
             <w:tcBorders>
               <w:top w:val="single" w:sz="4" w:space="0" w:color="8DB3E2" w:themeColor="text2" w:themeTint="66"/>
               <w:left w:val="single" w:sz="4" w:space="0" w:color="8DB3E2" w:themeColor="text2" w:themeTint="66"/>
@@ -4196,7 +4195,7 @@
               <mc:AlternateContent>
                 <mc:Choice Requires="wpg">
                   <w:drawing>
-                    <wp:anchor distT="0" distB="0" distL="114300" distR="114300" simplePos="0" relativeHeight="251676672" behindDoc="0" locked="0" layoutInCell="1" allowOverlap="1" wp14:anchorId="12D3AC6A" wp14:editId="5D8A2C5B">
+                    <wp:anchor distT="0" distB="0" distL="114300" distR="114300" simplePos="0" relativeHeight="251674624" behindDoc="0" locked="0" layoutInCell="1" allowOverlap="1" wp14:anchorId="12D3AC6A" wp14:editId="04580970">
                       <wp:simplePos x="0" y="0"/>
                       <wp:positionH relativeFrom="column">
                         <wp:posOffset>188595</wp:posOffset>
@@ -4299,7 +4298,7 @@
                 </mc:Choice>
                 <mc:Fallback>
                   <w:pict>
-                    <v:group w14:anchorId="4CBD5283" id="Group 323" o:spid="_x0000_s1026" style="position:absolute;margin-left:14.85pt;margin-top:1.9pt;width:42.8pt;height:21.75pt;z-index:251676672;mso-width-relative:margin;mso-height-relative:margin" coordsize="381000,190500" o:gfxdata="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">
+                    <v:group w14:anchorId="22600CDE" id="Group 323" o:spid="_x0000_s1026" style="position:absolute;margin-left:14.85pt;margin-top:1.9pt;width:42.8pt;height:21.75pt;z-index:251674624;mso-width-relative:margin;mso-height-relative:margin" coordsize="381000,190500" o:gfxdata="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">
                       <v:rect id="Rectangle 2793" o:spid="_x0000_s1027" style="position:absolute;width:190500;height:190500;visibility:visible;mso-wrap-style:square;v-text-anchor:top" o:gfxdata="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" strokecolor="#8db3e2 [1311]"/>
                       <v:rect id="Rectangle 2793" o:spid="_x0000_s1028" style="position:absolute;left:190500;width:190500;height:190500;visibility:visible;mso-wrap-style:square;v-text-anchor:top" o:gfxdata="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" strokecolor="#8db3e2 [1311]"/>
                     </v:group>
@@ -4316,8 +4315,7 @@
         </w:trPr>
         <w:tc>
           <w:tcPr>
-            <w:tcW w:w="9558" w:type="dxa"/>
-            <w:gridSpan w:val="3"/>
+            <w:tcW w:w="9553" w:type="dxa"/>
             <w:tcBorders>
               <w:top w:val="single" w:sz="4" w:space="0" w:color="8DB3E2" w:themeColor="text2" w:themeTint="66"/>
               <w:left w:val="single" w:sz="4" w:space="0" w:color="8DB3E2" w:themeColor="text2" w:themeTint="66"/>
@@ -4362,7 +4360,7 @@
         </w:tc>
         <w:tc>
           <w:tcPr>
-            <w:tcW w:w="1620" w:type="dxa"/>
+            <w:tcW w:w="1619" w:type="dxa"/>
             <w:tcBorders>
               <w:top w:val="single" w:sz="4" w:space="0" w:color="8DB3E2" w:themeColor="text2" w:themeTint="66"/>
               <w:left w:val="single" w:sz="4" w:space="0" w:color="8DB3E2" w:themeColor="text2" w:themeTint="66"/>
@@ -4393,7 +4391,7 @@
               <mc:AlternateContent>
                 <mc:Choice Requires="wpg">
                   <w:drawing>
-                    <wp:anchor distT="0" distB="0" distL="114300" distR="114300" simplePos="0" relativeHeight="251677696" behindDoc="0" locked="0" layoutInCell="1" allowOverlap="1" wp14:anchorId="18D494B3" wp14:editId="2E59513F">
+                    <wp:anchor distT="0" distB="0" distL="114300" distR="114300" simplePos="0" relativeHeight="251675648" behindDoc="0" locked="0" layoutInCell="1" allowOverlap="1" wp14:anchorId="18D494B3" wp14:editId="406EBADF">
                       <wp:simplePos x="0" y="0"/>
                       <wp:positionH relativeFrom="column">
                         <wp:posOffset>178435</wp:posOffset>
@@ -4496,7 +4494,7 @@
                 </mc:Choice>
                 <mc:Fallback>
                   <w:pict>
-                    <v:group w14:anchorId="206AD027" id="Group 324" o:spid="_x0000_s1026" style="position:absolute;margin-left:14.05pt;margin-top:2.3pt;width:43.55pt;height:22.5pt;z-index:251677696;mso-width-relative:margin;mso-height-relative:margin" coordsize="381000,190500" o:gfxdata="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">
+                    <v:group w14:anchorId="56CE5B5A" id="Group 324" o:spid="_x0000_s1026" style="position:absolute;margin-left:14.05pt;margin-top:2.3pt;width:43.55pt;height:22.5pt;z-index:251675648;mso-width-relative:margin;mso-height-relative:margin" coordsize="381000,190500" o:gfxdata="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">
                       <v:rect id="Rectangle 2793" o:spid="_x0000_s1027" style="position:absolute;width:190500;height:190500;visibility:visible;mso-wrap-style:square;v-text-anchor:top" o:gfxdata="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" strokecolor="#8db3e2 [1311]"/>
                       <v:rect id="Rectangle 2793" o:spid="_x0000_s1028" style="position:absolute;left:190500;width:190500;height:190500;visibility:visible;mso-wrap-style:square;v-text-anchor:top" o:gfxdata="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" strokecolor="#8db3e2 [1311]"/>
                     </v:group>
@@ -4509,60 +4507,213 @@
       </w:tr>
       <w:tr>
         <w:trPr>
-          <w:trHeight w:val="413"/>
+          <w:trHeight w:val="1148"/>
         </w:trPr>
         <w:tc>
           <w:tcPr>
-            <w:tcW w:w="9558" w:type="dxa"/>
-            <w:gridSpan w:val="3"/>
-            <w:tcBorders>
-              <w:top w:val="nil"/>
-              <w:left w:val="single" w:sz="4" w:space="0" w:color="8DB3E2" w:themeColor="text2" w:themeTint="66"/>
-              <w:bottom w:val="nil"/>
-              <w:right w:val="single" w:sz="4" w:space="0" w:color="8DB3E2" w:themeColor="text2" w:themeTint="66"/>
-            </w:tcBorders>
-          </w:tcPr>
-          <w:p>
-            <w:pPr>
-              <w:rPr>
-                <w:rFonts w:cs="Times New Roman"/>
-                <w:sz w:val="18"/>
-                <w:szCs w:val="16"/>
-              </w:rPr>
-            </w:pPr>
-            <w:r>
-              <w:rPr>
-                <w:rFonts w:cs="Times New Roman"/>
-                <w:b/>
-                <w:szCs w:val="18"/>
-              </w:rPr>
-              <w:t>D</w:t>
-            </w:r>
-            <w:r>
-              <w:rPr>
-                <w:rFonts w:cs="Times New Roman"/>
-                <w:b/>
-                <w:szCs w:val="18"/>
-              </w:rPr>
-              <w:t>03</w:t>
-            </w:r>
-            <w:r>
-              <w:rPr>
-                <w:rFonts w:cs="Times New Roman"/>
-                <w:b/>
-                <w:szCs w:val="18"/>
-              </w:rPr>
-              <w:t>. What is the type of the main dwelling?</w:t>
-            </w:r>
-          </w:p>
-        </w:tc>
-        <w:tc>
-          <w:tcPr>
-            <w:tcW w:w="1620" w:type="dxa"/>
-            <w:vMerge w:val="restart"/>
+            <w:tcW w:w="9553" w:type="dxa"/>
             <w:tcBorders>
               <w:top w:val="single" w:sz="4" w:space="0" w:color="8DB3E2" w:themeColor="text2" w:themeTint="66"/>
               <w:left w:val="single" w:sz="4" w:space="0" w:color="8DB3E2" w:themeColor="text2" w:themeTint="66"/>
+              <w:bottom w:val="single" w:sz="4" w:space="0" w:color="8DB3E2" w:themeColor="text2" w:themeTint="66"/>
+              <w:right w:val="single" w:sz="4" w:space="0" w:color="8DB3E2" w:themeColor="text2" w:themeTint="66"/>
+            </w:tcBorders>
+          </w:tcPr>
+          <w:p>
+            <w:pPr>
+              <w:rPr>
+                <w:rFonts w:cs="Times New Roman"/>
+                <w:b/>
+                <w:szCs w:val="18"/>
+              </w:rPr>
+            </w:pPr>
+            <w:r>
+              <w:rPr>
+                <w:rFonts w:cs="Times New Roman"/>
+                <w:b/>
+                <w:szCs w:val="18"/>
+              </w:rPr>
+              <w:t>D03</w:t>
+            </w:r>
+            <w:r>
+              <w:rPr>
+                <w:rFonts w:cs="Times New Roman"/>
+                <w:b/>
+                <w:szCs w:val="18"/>
+              </w:rPr>
+              <w:t>. What is the type of the main dwelling?</w:t>
+            </w:r>
+          </w:p>
+          <w:p>
+            <w:pPr>
+              <w:rPr>
+                <w:rFonts w:cs="Times New Roman"/>
+                <w:b/>
+                <w:szCs w:val="18"/>
+              </w:rPr>
+            </w:pPr>
+          </w:p>
+          <w:tbl>
+            <w:tblPr>
+              <w:tblStyle w:val="TableGrid"/>
+              <w:tblW w:w="0" w:type="auto"/>
+              <w:tblBorders>
+                <w:top w:val="none" w:sz="0" w:space="0" w:color="auto"/>
+                <w:left w:val="none" w:sz="0" w:space="0" w:color="auto"/>
+                <w:bottom w:val="none" w:sz="0" w:space="0" w:color="auto"/>
+                <w:right w:val="none" w:sz="0" w:space="0" w:color="auto"/>
+                <w:insideH w:val="none" w:sz="0" w:space="0" w:color="auto"/>
+                <w:insideV w:val="none" w:sz="0" w:space="0" w:color="auto"/>
+              </w:tblBorders>
+              <w:tblLook w:val="04A0" w:firstRow="1" w:lastRow="0" w:firstColumn="1" w:lastColumn="0" w:noHBand="0" w:noVBand="1"/>
+            </w:tblPr>
+            <w:tblGrid>
+              <w:gridCol w:w="3109"/>
+              <w:gridCol w:w="3109"/>
+              <w:gridCol w:w="3109"/>
+            </w:tblGrid>
+            <w:tr>
+              <w:tc>
+                <w:tcPr>
+                  <w:tcW w:w="3109" w:type="dxa"/>
+                </w:tcPr>
+                <w:p>
+                  <w:pPr>
+                    <w:framePr w:hSpace="180" w:wrap="around" w:vAnchor="text" w:hAnchor="margin" w:y="52"/>
+                    <w:rPr>
+                      <w:rFonts w:cs="Times New Roman"/>
+                      <w:sz w:val="18"/>
+                      <w:szCs w:val="16"/>
+                    </w:rPr>
+                  </w:pPr>
+                  <w:r>
+                    <w:rPr>
+                      <w:rFonts w:cs="Times New Roman"/>
+                      <w:sz w:val="18"/>
+                      <w:szCs w:val="16"/>
+                    </w:rPr>
+                    <w:t>1. Traditional round hut</w:t>
+                  </w:r>
+                </w:p>
+                <w:p>
+                  <w:pPr>
+                    <w:framePr w:hSpace="180" w:wrap="around" w:vAnchor="text" w:hAnchor="margin" w:y="52"/>
+                    <w:rPr>
+                      <w:rFonts w:cs="Times New Roman"/>
+                      <w:b/>
+                      <w:szCs w:val="18"/>
+                    </w:rPr>
+                  </w:pPr>
+                  <w:r>
+                    <w:rPr>
+                      <w:rFonts w:cs="Times New Roman"/>
+                      <w:sz w:val="18"/>
+                      <w:szCs w:val="16"/>
+                    </w:rPr>
+                    <w:t>2. Detached house</w:t>
+                  </w:r>
+                </w:p>
+              </w:tc>
+              <w:tc>
+                <w:tcPr>
+                  <w:tcW w:w="3109" w:type="dxa"/>
+                </w:tcPr>
+                <w:p>
+                  <w:pPr>
+                    <w:framePr w:hSpace="180" w:wrap="around" w:vAnchor="text" w:hAnchor="margin" w:y="52"/>
+                    <w:rPr>
+                      <w:rFonts w:cs="Times New Roman"/>
+                      <w:sz w:val="18"/>
+                      <w:szCs w:val="16"/>
+                    </w:rPr>
+                  </w:pPr>
+                  <w:r>
+                    <w:rPr>
+                      <w:rFonts w:cs="Times New Roman"/>
+                      <w:sz w:val="18"/>
+                      <w:szCs w:val="16"/>
+                    </w:rPr>
+                    <w:t>3. Semi-detached house</w:t>
+                  </w:r>
+                </w:p>
+                <w:p>
+                  <w:pPr>
+                    <w:framePr w:hSpace="180" w:wrap="around" w:vAnchor="text" w:hAnchor="margin" w:y="52"/>
+                    <w:rPr>
+                      <w:rFonts w:cs="Times New Roman"/>
+                      <w:b/>
+                      <w:szCs w:val="18"/>
+                    </w:rPr>
+                  </w:pPr>
+                  <w:r>
+                    <w:rPr>
+                      <w:rFonts w:cs="Times New Roman"/>
+                      <w:sz w:val="18"/>
+                      <w:szCs w:val="16"/>
+                    </w:rPr>
+                    <w:t>4. Flat/a</w:t>
+                  </w:r>
+                  <w:r>
+                    <w:rPr>
+                      <w:rFonts w:cs="Times New Roman"/>
+                      <w:sz w:val="18"/>
+                      <w:szCs w:val="16"/>
+                    </w:rPr>
+                    <w:t>partment</w:t>
+                  </w:r>
+                </w:p>
+              </w:tc>
+              <w:tc>
+                <w:tcPr>
+                  <w:tcW w:w="3109" w:type="dxa"/>
+                </w:tcPr>
+                <w:p>
+                  <w:pPr>
+                    <w:framePr w:hSpace="180" w:wrap="around" w:vAnchor="text" w:hAnchor="margin" w:y="52"/>
+                    <w:rPr>
+                      <w:rFonts w:cs="Times New Roman"/>
+                      <w:b/>
+                      <w:szCs w:val="18"/>
+                    </w:rPr>
+                  </w:pPr>
+                  <w:r>
+                    <w:rPr>
+                      <w:rFonts w:cs="Times New Roman"/>
+                      <w:sz w:val="18"/>
+                      <w:szCs w:val="16"/>
+                    </w:rPr>
+                    <w:t>5. Improvised (kiosk/container)</w:t>
+                  </w:r>
+                </w:p>
+              </w:tc>
+            </w:tr>
+          </w:tbl>
+          <w:p>
+            <w:pPr>
+              <w:rPr>
+                <w:rFonts w:cs="Times New Roman"/>
+                <w:b/>
+                <w:szCs w:val="18"/>
+              </w:rPr>
+            </w:pPr>
+          </w:p>
+          <w:p>
+            <w:pPr>
+              <w:rPr>
+                <w:rFonts w:cs="Times New Roman"/>
+                <w:b/>
+                <w:szCs w:val="18"/>
+              </w:rPr>
+            </w:pPr>
+          </w:p>
+        </w:tc>
+        <w:tc>
+          <w:tcPr>
+            <w:tcW w:w="1619" w:type="dxa"/>
+            <w:tcBorders>
+              <w:top w:val="single" w:sz="4" w:space="0" w:color="8DB3E2" w:themeColor="text2" w:themeTint="66"/>
+              <w:left w:val="single" w:sz="4" w:space="0" w:color="8DB3E2" w:themeColor="text2" w:themeTint="66"/>
+              <w:bottom w:val="single" w:sz="4" w:space="0" w:color="8DB3E2" w:themeColor="text2" w:themeTint="66"/>
               <w:right w:val="single" w:sz="4" w:space="0" w:color="8DB3E2" w:themeColor="text2" w:themeTint="66"/>
             </w:tcBorders>
             <w:shd w:val="clear" w:color="auto" w:fill="auto"/>
@@ -4573,32 +4724,34 @@
               <w:rPr>
                 <w:rFonts w:cs="Times New Roman"/>
                 <w:b/>
-                <w:sz w:val="20"/>
-                <w:szCs w:val="20"/>
-              </w:rPr>
-            </w:pPr>
-            <w:r>
-              <w:rPr>
-                <w:rFonts w:cs="Times New Roman"/>
                 <w:noProof/>
                 <w:sz w:val="20"/>
                 <w:szCs w:val="20"/>
               </w:rPr>
+            </w:pPr>
+            <w:r>
+              <w:rPr>
+                <w:rFonts w:cs="Times New Roman"/>
+                <w:b/>
+                <w:noProof/>
+                <w:sz w:val="20"/>
+                <w:szCs w:val="20"/>
+              </w:rPr>
               <mc:AlternateContent>
                 <mc:Choice Requires="wps">
                   <w:drawing>
-                    <wp:anchor distT="0" distB="0" distL="114300" distR="114300" simplePos="0" relativeHeight="251678720" behindDoc="0" locked="0" layoutInCell="1" allowOverlap="1" wp14:anchorId="338EBCE6" wp14:editId="05F18353">
+                    <wp:anchor distT="0" distB="0" distL="114300" distR="114300" simplePos="0" relativeHeight="251678720" behindDoc="0" locked="0" layoutInCell="1" allowOverlap="1" wp14:anchorId="1C1B7F1B" wp14:editId="166B6A69">
                       <wp:simplePos x="0" y="0"/>
                       <wp:positionH relativeFrom="column">
-                        <wp:posOffset>216535</wp:posOffset>
+                        <wp:posOffset>175341</wp:posOffset>
                       </wp:positionH>
                       <wp:positionV relativeFrom="paragraph">
-                        <wp:posOffset>151765</wp:posOffset>
+                        <wp:posOffset>298018</wp:posOffset>
                       </wp:positionV>
-                      <wp:extent cx="447040" cy="292100"/>
-                      <wp:effectExtent l="0" t="0" r="10160" b="12700"/>
+                      <wp:extent cx="276543" cy="285750"/>
+                      <wp:effectExtent l="0" t="0" r="15875" b="19050"/>
                       <wp:wrapNone/>
-                      <wp:docPr id="19" name="Rectangle 2796"/>
+                      <wp:docPr id="1916235427" name="Rectangle 2793"/>
                       <wp:cNvGraphicFramePr>
                         <a:graphicFrameLocks xmlns:a="http://schemas.openxmlformats.org/drawingml/2006/main"/>
                       </wp:cNvGraphicFramePr>
@@ -4611,7 +4764,7 @@
                             <wps:spPr bwMode="auto">
                               <a:xfrm>
                                 <a:off x="0" y="0"/>
-                                <a:ext cx="447040" cy="292100"/>
+                                <a:ext cx="276543" cy="285750"/>
                               </a:xfrm>
                               <a:prstGeom prst="rect">
                                 <a:avLst/>
@@ -4637,10 +4790,413 @@
                           </wps:wsp>
                         </a:graphicData>
                       </a:graphic>
-                      <wp14:sizeRelH relativeFrom="page">
+                    </wp:anchor>
+                  </w:drawing>
+                </mc:Choice>
+                <mc:Fallback>
+                  <w:pict>
+                    <v:rect w14:anchorId="7F25B9CF" id="Rectangle 2793" o:spid="_x0000_s1026" style="position:absolute;margin-left:13.8pt;margin-top:23.45pt;width:21.8pt;height:22.5pt;z-index:251678720;visibility:visible;mso-wrap-style:square;mso-wrap-distance-left:9pt;mso-wrap-distance-top:0;mso-wrap-distance-right:9pt;mso-wrap-distance-bottom:0;mso-position-horizontal:absolute;mso-position-horizontal-relative:text;mso-position-vertical:absolute;mso-position-vertical-relative:text;v-text-anchor:top" o:gfxdata="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" strokecolor="#8db3e2 [1311]"/>
+                  </w:pict>
+                </mc:Fallback>
+              </mc:AlternateContent>
+            </w:r>
+          </w:p>
+        </w:tc>
+      </w:tr>
+      <w:tr>
+        <w:trPr>
+          <w:trHeight w:val="344"/>
+        </w:trPr>
+        <w:tc>
+          <w:tcPr>
+            <w:tcW w:w="9553" w:type="dxa"/>
+            <w:tcBorders>
+              <w:top w:val="single" w:sz="4" w:space="0" w:color="8DB3E2" w:themeColor="text2" w:themeTint="66"/>
+              <w:left w:val="single" w:sz="4" w:space="0" w:color="8DB3E2" w:themeColor="text2" w:themeTint="66"/>
+              <w:bottom w:val="single" w:sz="4" w:space="0" w:color="8DB3E2" w:themeColor="text2" w:themeTint="66"/>
+              <w:right w:val="single" w:sz="4" w:space="0" w:color="8DB3E2" w:themeColor="text2" w:themeTint="66"/>
+            </w:tcBorders>
+          </w:tcPr>
+          <w:p>
+            <w:pPr>
+              <w:rPr>
+                <w:rFonts w:cs="Times New Roman"/>
+                <w:b/>
+                <w:szCs w:val="18"/>
+              </w:rPr>
+            </w:pPr>
+            <w:r>
+              <w:rPr>
+                <w:rFonts w:cs="Times New Roman"/>
+                <w:b/>
+                <w:szCs w:val="18"/>
+              </w:rPr>
+              <w:t>D04. Which of the following utilities are available in the household</w:t>
+            </w:r>
+            <w:r>
+              <w:rPr>
+                <w:rFonts w:cs="Times New Roman"/>
+                <w:b/>
+                <w:szCs w:val="18"/>
+              </w:rPr>
+              <w:t>?</w:t>
+            </w:r>
+          </w:p>
+          <w:p>
+            <w:pPr>
+              <w:rPr>
+                <w:rFonts w:cs="Times New Roman"/>
+                <w:bCs/>
+                <w:i/>
+                <w:iCs/>
+                <w:szCs w:val="18"/>
+              </w:rPr>
+            </w:pPr>
+            <w:r>
+              <w:rPr>
+                <w:rFonts w:cs="Times New Roman"/>
+                <w:bCs/>
+                <w:i/>
+                <w:iCs/>
+                <w:szCs w:val="18"/>
+              </w:rPr>
+              <w:t>Mark all that apply</w:t>
+            </w:r>
+          </w:p>
+          <w:p>
+            <w:pPr>
+              <w:rPr>
+                <w:rFonts w:cs="Times New Roman"/>
+                <w:b/>
+                <w:szCs w:val="18"/>
+              </w:rPr>
+            </w:pPr>
+          </w:p>
+          <w:tbl>
+            <w:tblPr>
+              <w:tblStyle w:val="TableGrid"/>
+              <w:tblW w:w="0" w:type="auto"/>
+              <w:tblLook w:val="04A0" w:firstRow="1" w:lastRow="0" w:firstColumn="1" w:lastColumn="0" w:noHBand="0" w:noVBand="1"/>
+            </w:tblPr>
+            <w:tblGrid>
+              <w:gridCol w:w="3109"/>
+              <w:gridCol w:w="3109"/>
+              <w:gridCol w:w="3109"/>
+            </w:tblGrid>
+            <w:tr>
+              <w:tc>
+                <w:tcPr>
+                  <w:tcW w:w="3109" w:type="dxa"/>
+                </w:tcPr>
+                <w:p>
+                  <w:pPr>
+                    <w:framePr w:hSpace="180" w:wrap="around" w:vAnchor="text" w:hAnchor="margin" w:y="52"/>
+                    <w:rPr>
+                      <w:rFonts w:cs="Times New Roman"/>
+                      <w:sz w:val="18"/>
+                      <w:szCs w:val="16"/>
+                    </w:rPr>
+                  </w:pPr>
+                  <w:r>
+                    <w:rPr>
+                      <w:rFonts w:cs="Times New Roman"/>
+                      <w:sz w:val="18"/>
+                      <w:szCs w:val="16"/>
+                    </w:rPr>
+                    <w:t xml:space="preserve">1. </w:t>
+                  </w:r>
+                  <w:r>
+                    <w:rPr>
+                      <w:rFonts w:cs="Times New Roman"/>
+                      <w:sz w:val="18"/>
+                      <w:szCs w:val="16"/>
+                    </w:rPr>
+                    <w:t>Electricity from grid</w:t>
+                  </w:r>
+                </w:p>
+                <w:p>
+                  <w:pPr>
+                    <w:framePr w:hSpace="180" w:wrap="around" w:vAnchor="text" w:hAnchor="margin" w:y="52"/>
+                    <w:rPr>
+                      <w:rFonts w:cs="Times New Roman"/>
+                      <w:b/>
+                      <w:szCs w:val="18"/>
+                    </w:rPr>
+                  </w:pPr>
+                  <w:r>
+                    <w:rPr>
+                      <w:rFonts w:cs="Times New Roman"/>
+                      <w:sz w:val="18"/>
+                      <w:szCs w:val="16"/>
+                    </w:rPr>
+                    <w:t xml:space="preserve">2. </w:t>
+                  </w:r>
+                  <w:r>
+                    <w:rPr>
+                      <w:rFonts w:cs="Times New Roman"/>
+                      <w:sz w:val="18"/>
+                      <w:szCs w:val="16"/>
+                    </w:rPr>
+                    <w:t>Electricity from generator</w:t>
+                  </w:r>
+                </w:p>
+              </w:tc>
+              <w:tc>
+                <w:tcPr>
+                  <w:tcW w:w="3109" w:type="dxa"/>
+                </w:tcPr>
+                <w:p>
+                  <w:pPr>
+                    <w:framePr w:hSpace="180" w:wrap="around" w:vAnchor="text" w:hAnchor="margin" w:y="52"/>
+                    <w:rPr>
+                      <w:rFonts w:cs="Times New Roman"/>
+                      <w:sz w:val="18"/>
+                      <w:szCs w:val="16"/>
+                    </w:rPr>
+                  </w:pPr>
+                  <w:r>
+                    <w:rPr>
+                      <w:rFonts w:cs="Times New Roman"/>
+                      <w:sz w:val="18"/>
+                      <w:szCs w:val="16"/>
+                    </w:rPr>
+                    <w:t xml:space="preserve">3. </w:t>
+                  </w:r>
+                  <w:r>
+                    <w:rPr>
+                      <w:rFonts w:cs="Times New Roman"/>
+                      <w:sz w:val="18"/>
+                      <w:szCs w:val="16"/>
+                    </w:rPr>
+                    <w:t>Solar electricity</w:t>
+                  </w:r>
+                </w:p>
+                <w:p>
+                  <w:pPr>
+                    <w:framePr w:hSpace="180" w:wrap="around" w:vAnchor="text" w:hAnchor="margin" w:y="52"/>
+                    <w:rPr>
+                      <w:rFonts w:cs="Times New Roman"/>
+                      <w:b/>
+                      <w:szCs w:val="18"/>
+                    </w:rPr>
+                  </w:pPr>
+                  <w:r>
+                    <w:rPr>
+                      <w:rFonts w:cs="Times New Roman"/>
+                      <w:sz w:val="18"/>
+                      <w:szCs w:val="16"/>
+                    </w:rPr>
+                    <w:t xml:space="preserve">4. </w:t>
+                  </w:r>
+                  <w:r>
+                    <w:rPr>
+                      <w:rFonts w:cs="Times New Roman"/>
+                      <w:sz w:val="18"/>
+                      <w:szCs w:val="16"/>
+                    </w:rPr>
+                    <w:t>Piped water</w:t>
+                  </w:r>
+                </w:p>
+              </w:tc>
+              <w:tc>
+                <w:tcPr>
+                  <w:tcW w:w="3109" w:type="dxa"/>
+                </w:tcPr>
+                <w:p>
+                  <w:pPr>
+                    <w:framePr w:hSpace="180" w:wrap="around" w:vAnchor="text" w:hAnchor="margin" w:y="52"/>
+                    <w:rPr>
+                      <w:rFonts w:cs="Times New Roman"/>
+                      <w:sz w:val="18"/>
+                      <w:szCs w:val="16"/>
+                    </w:rPr>
+                  </w:pPr>
+                  <w:r>
+                    <w:rPr>
+                      <w:rFonts w:cs="Times New Roman"/>
+                      <w:sz w:val="18"/>
+                      <w:szCs w:val="16"/>
+                    </w:rPr>
+                    <w:t xml:space="preserve">5. </w:t>
+                  </w:r>
+                  <w:r>
+                    <w:rPr>
+                      <w:rFonts w:cs="Times New Roman"/>
+                      <w:sz w:val="18"/>
+                      <w:szCs w:val="16"/>
+                    </w:rPr>
+                    <w:t>Water from well/borehole</w:t>
+                  </w:r>
+                </w:p>
+                <w:p>
+                  <w:pPr>
+                    <w:framePr w:hSpace="180" w:wrap="around" w:vAnchor="text" w:hAnchor="margin" w:y="52"/>
+                    <w:rPr>
+                      <w:rFonts w:cs="Times New Roman"/>
+                      <w:sz w:val="18"/>
+                      <w:szCs w:val="16"/>
+                    </w:rPr>
+                  </w:pPr>
+                  <w:r>
+                    <w:rPr>
+                      <w:rFonts w:cs="Times New Roman"/>
+                      <w:sz w:val="18"/>
+                      <w:szCs w:val="16"/>
+                    </w:rPr>
+                    <w:t>6. Flush toilet</w:t>
+                  </w:r>
+                </w:p>
+              </w:tc>
+            </w:tr>
+          </w:tbl>
+          <w:p>
+            <w:pPr>
+              <w:rPr>
+                <w:rFonts w:cs="Times New Roman"/>
+                <w:b/>
+                <w:szCs w:val="18"/>
+              </w:rPr>
+            </w:pPr>
+          </w:p>
+          <w:p>
+            <w:pPr>
+              <w:rPr>
+                <w:rFonts w:cs="Times New Roman"/>
+                <w:b/>
+                <w:szCs w:val="18"/>
+              </w:rPr>
+            </w:pPr>
+          </w:p>
+        </w:tc>
+        <w:tc>
+          <w:tcPr>
+            <w:tcW w:w="1619" w:type="dxa"/>
+            <w:tcBorders>
+              <w:top w:val="single" w:sz="4" w:space="0" w:color="8DB3E2" w:themeColor="text2" w:themeTint="66"/>
+              <w:left w:val="single" w:sz="4" w:space="0" w:color="8DB3E2" w:themeColor="text2" w:themeTint="66"/>
+              <w:bottom w:val="single" w:sz="4" w:space="0" w:color="8DB3E2" w:themeColor="text2" w:themeTint="66"/>
+              <w:right w:val="single" w:sz="4" w:space="0" w:color="8DB3E2" w:themeColor="text2" w:themeTint="66"/>
+            </w:tcBorders>
+            <w:shd w:val="clear" w:color="auto" w:fill="auto"/>
+          </w:tcPr>
+          <w:p>
+            <w:pPr>
+              <w:jc w:val="center"/>
+              <w:rPr>
+                <w:rFonts w:cs="Times New Roman"/>
+                <w:b/>
+                <w:noProof/>
+                <w:sz w:val="20"/>
+                <w:szCs w:val="20"/>
+              </w:rPr>
+            </w:pPr>
+            <w:r>
+              <w:rPr>
+                <w:rFonts w:cs="Times New Roman"/>
+                <w:b/>
+                <w:noProof/>
+                <w:sz w:val="20"/>
+                <w:szCs w:val="20"/>
+              </w:rPr>
+              <mc:AlternateContent>
+                <mc:Choice Requires="wpg">
+                  <w:drawing>
+                    <wp:anchor distT="0" distB="0" distL="114300" distR="114300" simplePos="0" relativeHeight="251686912" behindDoc="0" locked="0" layoutInCell="1" allowOverlap="1" wp14:anchorId="4E91E7C4" wp14:editId="2FEA685D">
+                      <wp:simplePos x="0" y="0"/>
+                      <wp:positionH relativeFrom="column">
+                        <wp:posOffset>123650</wp:posOffset>
+                      </wp:positionH>
+                      <wp:positionV relativeFrom="paragraph">
+                        <wp:posOffset>665034</wp:posOffset>
+                      </wp:positionV>
+                      <wp:extent cx="553085" cy="285750"/>
+                      <wp:effectExtent l="0" t="0" r="18415" b="19050"/>
+                      <wp:wrapNone/>
+                      <wp:docPr id="1275955035" name="Group 1275955035"/>
+                      <wp:cNvGraphicFramePr/>
+                      <a:graphic xmlns:a="http://schemas.openxmlformats.org/drawingml/2006/main">
+                        <a:graphicData uri="http://schemas.microsoft.com/office/word/2010/wordprocessingGroup">
+                          <wpg:wgp>
+                            <wpg:cNvGrpSpPr/>
+                            <wpg:grpSpPr>
+                              <a:xfrm>
+                                <a:off x="0" y="0"/>
+                                <a:ext cx="553085" cy="285750"/>
+                                <a:chOff x="0" y="0"/>
+                                <a:chExt cx="381000" cy="190500"/>
+                              </a:xfrm>
+                            </wpg:grpSpPr>
+                            <wps:wsp>
+                              <wps:cNvPr id="115049313" name="Rectangle 2793"/>
+                              <wps:cNvSpPr>
+                                <a:spLocks noChangeArrowheads="1"/>
+                              </wps:cNvSpPr>
+                              <wps:spPr bwMode="auto">
+                                <a:xfrm>
+                                  <a:off x="0" y="0"/>
+                                  <a:ext cx="190500" cy="190500"/>
+                                </a:xfrm>
+                                <a:prstGeom prst="rect">
+                                  <a:avLst/>
+                                </a:prstGeom>
+                                <a:solidFill>
+                                  <a:srgbClr val="FFFFFF"/>
+                                </a:solidFill>
+                                <a:ln w="9525">
+                                  <a:solidFill>
+                                    <a:schemeClr val="tx2">
+                                      <a:lumMod val="40000"/>
+                                      <a:lumOff val="60000"/>
+                                    </a:schemeClr>
+                                  </a:solidFill>
+                                  <a:miter lim="800000"/>
+                                  <a:headEnd/>
+                                  <a:tailEnd/>
+                                </a:ln>
+                              </wps:spPr>
+                              <wps:bodyPr rot="0" vert="horz" wrap="square" lIns="91440" tIns="45720" rIns="91440" bIns="45720" anchor="t" anchorCtr="0" upright="1">
+                                <a:noAutofit/>
+                              </wps:bodyPr>
+                            </wps:wsp>
+                            <wps:wsp>
+                              <wps:cNvPr id="87279181" name="Rectangle 2793"/>
+                              <wps:cNvSpPr>
+                                <a:spLocks noChangeArrowheads="1"/>
+                              </wps:cNvSpPr>
+                              <wps:spPr bwMode="auto">
+                                <a:xfrm>
+                                  <a:off x="190500" y="0"/>
+                                  <a:ext cx="190500" cy="190500"/>
+                                </a:xfrm>
+                                <a:prstGeom prst="rect">
+                                  <a:avLst/>
+                                </a:prstGeom>
+                                <a:solidFill>
+                                  <a:srgbClr val="FFFFFF"/>
+                                </a:solidFill>
+                                <a:ln w="9525">
+                                  <a:solidFill>
+                                    <a:schemeClr val="tx2">
+                                      <a:lumMod val="40000"/>
+                                      <a:lumOff val="60000"/>
+                                    </a:schemeClr>
+                                  </a:solidFill>
+                                  <a:miter lim="800000"/>
+                                  <a:headEnd/>
+                                  <a:tailEnd/>
+                                </a:ln>
+                              </wps:spPr>
+                              <wps:bodyPr rot="0" vert="horz" wrap="square" lIns="91440" tIns="45720" rIns="91440" bIns="45720" anchor="t" anchorCtr="0" upright="1">
+                                <a:noAutofit/>
+                              </wps:bodyPr>
+                            </wps:wsp>
+                          </wpg:wgp>
+                        </a:graphicData>
+                      </a:graphic>
+                      <wp14:sizeRelH relativeFrom="margin">
                         <wp14:pctWidth>0</wp14:pctWidth>
                       </wp14:sizeRelH>
-                      <wp14:sizeRelV relativeFrom="page">
+                      <wp14:sizeRelV relativeFrom="margin">
                         <wp14:pctHeight>0</wp14:pctHeight>
                       </wp14:sizeRelV>
                     </wp:anchor>
@@ -4648,165 +5204,258 @@
                 </mc:Choice>
                 <mc:Fallback>
                   <w:pict>
-                    <v:rect w14:anchorId="04F8F97E" id="Rectangle 2796" o:spid="_x0000_s1026" style="position:absolute;margin-left:17.05pt;margin-top:11.95pt;width:35.2pt;height:23pt;z-index:251678720;visibility:visible;mso-wrap-style:square;mso-width-percent:0;mso-height-percent:0;mso-wrap-distance-left:9pt;mso-wrap-distance-top:0;mso-wrap-distance-right:9pt;mso-wrap-distance-bottom:0;mso-position-horizontal:absolute;mso-position-horizontal-relative:text;mso-position-vertical:absolute;mso-position-vertical-relative:text;mso-width-percent:0;mso-height-percent:0;mso-width-relative:page;mso-height-relative:page;v-text-anchor:top" o:gfxdata="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" strokecolor="#8db3e2 [1311]"/>
+                    <v:group w14:anchorId="07A05620" id="Group 1275955035" o:spid="_x0000_s1026" style="position:absolute;margin-left:9.75pt;margin-top:52.35pt;width:43.55pt;height:22.5pt;z-index:251686912;mso-width-relative:margin;mso-height-relative:margin" coordsize="381000,190500" o:gfxdata="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">
+                      <v:rect id="Rectangle 2793" o:spid="_x0000_s1027" style="position:absolute;width:190500;height:190500;visibility:visible;mso-wrap-style:square;v-text-anchor:top" o:gfxdata="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" strokecolor="#8db3e2 [1311]"/>
+                      <v:rect id="Rectangle 2793" o:spid="_x0000_s1028" style="position:absolute;left:190500;width:190500;height:190500;visibility:visible;mso-wrap-style:square;v-text-anchor:top" o:gfxdata="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" strokecolor="#8db3e2 [1311]"/>
+                    </v:group>
                   </w:pict>
                 </mc:Fallback>
               </mc:AlternateContent>
             </w:r>
-          </w:p>
-        </w:tc>
-      </w:tr>
-      <w:tr>
-        <w:trPr>
-          <w:trHeight w:val="485"/>
-        </w:trPr>
-        <w:tc>
-          <w:tcPr>
-            <w:tcW w:w="3798" w:type="dxa"/>
-            <w:tcBorders>
-              <w:top w:val="nil"/>
-              <w:left w:val="single" w:sz="4" w:space="0" w:color="8DB3E2" w:themeColor="text2" w:themeTint="66"/>
-              <w:bottom w:val="single" w:sz="4" w:space="0" w:color="8DB3E2" w:themeColor="text2" w:themeTint="66"/>
-              <w:right w:val="nil"/>
-            </w:tcBorders>
-          </w:tcPr>
-          <w:p>
-            <w:pPr>
+            <w:r>
               <w:rPr>
                 <w:rFonts w:cs="Times New Roman"/>
-                <w:sz w:val="18"/>
-                <w:szCs w:val="16"/>
-              </w:rPr>
-            </w:pPr>
-            <w:r>
-              <w:rPr>
-                <w:rFonts w:cs="Times New Roman"/>
-                <w:sz w:val="18"/>
-                <w:szCs w:val="16"/>
-              </w:rPr>
-              <w:t>1. Traditional round hut</w:t>
-            </w:r>
-          </w:p>
-          <w:p>
-            <w:pPr>
-              <w:rPr>
-                <w:rFonts w:cs="Times New Roman"/>
-                <w:sz w:val="18"/>
-                <w:szCs w:val="16"/>
-              </w:rPr>
-            </w:pPr>
-            <w:r>
-              <w:rPr>
-                <w:rFonts w:cs="Times New Roman"/>
-                <w:sz w:val="18"/>
-                <w:szCs w:val="16"/>
-              </w:rPr>
-              <w:t>2. Detached house</w:t>
-            </w:r>
-          </w:p>
-        </w:tc>
-        <w:tc>
-          <w:tcPr>
-            <w:tcW w:w="2160" w:type="dxa"/>
-            <w:tcBorders>
-              <w:top w:val="nil"/>
-              <w:left w:val="nil"/>
-              <w:bottom w:val="single" w:sz="4" w:space="0" w:color="8DB3E2" w:themeColor="text2" w:themeTint="66"/>
-              <w:right w:val="nil"/>
-            </w:tcBorders>
-          </w:tcPr>
-          <w:p>
-            <w:pPr>
-              <w:rPr>
-                <w:rFonts w:cs="Times New Roman"/>
-                <w:sz w:val="18"/>
-                <w:szCs w:val="16"/>
-              </w:rPr>
-            </w:pPr>
-            <w:r>
-              <w:rPr>
-                <w:rFonts w:cs="Times New Roman"/>
-                <w:sz w:val="18"/>
-                <w:szCs w:val="16"/>
-              </w:rPr>
-              <w:t>3. Semi-detached house</w:t>
-            </w:r>
-          </w:p>
-          <w:p>
-            <w:pPr>
-              <w:rPr>
-                <w:rFonts w:cs="Times New Roman"/>
-                <w:sz w:val="18"/>
-                <w:szCs w:val="16"/>
-              </w:rPr>
-            </w:pPr>
-            <w:r>
-              <w:rPr>
-                <w:rFonts w:cs="Times New Roman"/>
-                <w:sz w:val="18"/>
-                <w:szCs w:val="16"/>
-              </w:rPr>
-              <w:t>4. Flat/a</w:t>
-            </w:r>
-            <w:r>
-              <w:rPr>
-                <w:rFonts w:cs="Times New Roman"/>
-                <w:sz w:val="18"/>
-                <w:szCs w:val="16"/>
-              </w:rPr>
-              <w:t>partment</w:t>
-            </w:r>
-          </w:p>
-        </w:tc>
-        <w:tc>
-          <w:tcPr>
-            <w:tcW w:w="3600" w:type="dxa"/>
-            <w:tcBorders>
-              <w:top w:val="nil"/>
-              <w:left w:val="nil"/>
-              <w:bottom w:val="single" w:sz="4" w:space="0" w:color="8DB3E2" w:themeColor="text2" w:themeTint="66"/>
-              <w:right w:val="single" w:sz="4" w:space="0" w:color="8DB3E2" w:themeColor="text2" w:themeTint="66"/>
-            </w:tcBorders>
-          </w:tcPr>
-          <w:p>
-            <w:pPr>
-              <w:rPr>
-                <w:rFonts w:cs="Times New Roman"/>
-                <w:sz w:val="18"/>
-                <w:szCs w:val="16"/>
-              </w:rPr>
-            </w:pPr>
-            <w:r>
-              <w:rPr>
-                <w:rFonts w:cs="Times New Roman"/>
-                <w:sz w:val="18"/>
-                <w:szCs w:val="16"/>
-              </w:rPr>
-              <w:t>5. Improvised (kiosk/container)</w:t>
-            </w:r>
-          </w:p>
-        </w:tc>
-        <w:tc>
-          <w:tcPr>
-            <w:tcW w:w="1620" w:type="dxa"/>
-            <w:vMerge/>
-            <w:tcBorders>
-              <w:left w:val="single" w:sz="4" w:space="0" w:color="8DB3E2" w:themeColor="text2" w:themeTint="66"/>
-              <w:bottom w:val="single" w:sz="4" w:space="0" w:color="8DB3E2" w:themeColor="text2" w:themeTint="66"/>
-              <w:right w:val="single" w:sz="4" w:space="0" w:color="8DB3E2" w:themeColor="text2" w:themeTint="66"/>
-            </w:tcBorders>
-            <w:shd w:val="clear" w:color="auto" w:fill="auto"/>
-          </w:tcPr>
-          <w:p>
-            <w:pPr>
-              <w:jc w:val="center"/>
-              <w:rPr>
-                <w:rFonts w:cs="Times New Roman"/>
-                <w:b/>
+                <w:b/>
+                <w:noProof/>
                 <w:sz w:val="20"/>
                 <w:szCs w:val="20"/>
               </w:rPr>
-            </w:pPr>
+              <mc:AlternateContent>
+                <mc:Choice Requires="wpg">
+                  <w:drawing>
+                    <wp:anchor distT="0" distB="0" distL="114300" distR="114300" simplePos="0" relativeHeight="251684864" behindDoc="0" locked="0" layoutInCell="1" allowOverlap="1" wp14:anchorId="0644793B" wp14:editId="02016F98">
+                      <wp:simplePos x="0" y="0"/>
+                      <wp:positionH relativeFrom="column">
+                        <wp:posOffset>123191</wp:posOffset>
+                      </wp:positionH>
+                      <wp:positionV relativeFrom="paragraph">
+                        <wp:posOffset>382500</wp:posOffset>
+                      </wp:positionV>
+                      <wp:extent cx="553085" cy="285750"/>
+                      <wp:effectExtent l="0" t="0" r="18415" b="19050"/>
+                      <wp:wrapNone/>
+                      <wp:docPr id="1036463589" name="Group 1036463589"/>
+                      <wp:cNvGraphicFramePr/>
+                      <a:graphic xmlns:a="http://schemas.openxmlformats.org/drawingml/2006/main">
+                        <a:graphicData uri="http://schemas.microsoft.com/office/word/2010/wordprocessingGroup">
+                          <wpg:wgp>
+                            <wpg:cNvGrpSpPr/>
+                            <wpg:grpSpPr>
+                              <a:xfrm>
+                                <a:off x="0" y="0"/>
+                                <a:ext cx="553085" cy="285750"/>
+                                <a:chOff x="0" y="0"/>
+                                <a:chExt cx="381000" cy="190500"/>
+                              </a:xfrm>
+                            </wpg:grpSpPr>
+                            <wps:wsp>
+                              <wps:cNvPr id="1490668463" name="Rectangle 2793"/>
+                              <wps:cNvSpPr>
+                                <a:spLocks noChangeArrowheads="1"/>
+                              </wps:cNvSpPr>
+                              <wps:spPr bwMode="auto">
+                                <a:xfrm>
+                                  <a:off x="0" y="0"/>
+                                  <a:ext cx="190500" cy="190500"/>
+                                </a:xfrm>
+                                <a:prstGeom prst="rect">
+                                  <a:avLst/>
+                                </a:prstGeom>
+                                <a:solidFill>
+                                  <a:srgbClr val="FFFFFF"/>
+                                </a:solidFill>
+                                <a:ln w="9525">
+                                  <a:solidFill>
+                                    <a:schemeClr val="tx2">
+                                      <a:lumMod val="40000"/>
+                                      <a:lumOff val="60000"/>
+                                    </a:schemeClr>
+                                  </a:solidFill>
+                                  <a:miter lim="800000"/>
+                                  <a:headEnd/>
+                                  <a:tailEnd/>
+                                </a:ln>
+                              </wps:spPr>
+                              <wps:bodyPr rot="0" vert="horz" wrap="square" lIns="91440" tIns="45720" rIns="91440" bIns="45720" anchor="t" anchorCtr="0" upright="1">
+                                <a:noAutofit/>
+                              </wps:bodyPr>
+                            </wps:wsp>
+                            <wps:wsp>
+                              <wps:cNvPr id="1769946638" name="Rectangle 2793"/>
+                              <wps:cNvSpPr>
+                                <a:spLocks noChangeArrowheads="1"/>
+                              </wps:cNvSpPr>
+                              <wps:spPr bwMode="auto">
+                                <a:xfrm>
+                                  <a:off x="190500" y="0"/>
+                                  <a:ext cx="190500" cy="190500"/>
+                                </a:xfrm>
+                                <a:prstGeom prst="rect">
+                                  <a:avLst/>
+                                </a:prstGeom>
+                                <a:solidFill>
+                                  <a:srgbClr val="FFFFFF"/>
+                                </a:solidFill>
+                                <a:ln w="9525">
+                                  <a:solidFill>
+                                    <a:schemeClr val="tx2">
+                                      <a:lumMod val="40000"/>
+                                      <a:lumOff val="60000"/>
+                                    </a:schemeClr>
+                                  </a:solidFill>
+                                  <a:miter lim="800000"/>
+                                  <a:headEnd/>
+                                  <a:tailEnd/>
+                                </a:ln>
+                              </wps:spPr>
+                              <wps:bodyPr rot="0" vert="horz" wrap="square" lIns="91440" tIns="45720" rIns="91440" bIns="45720" anchor="t" anchorCtr="0" upright="1">
+                                <a:noAutofit/>
+                              </wps:bodyPr>
+                            </wps:wsp>
+                          </wpg:wgp>
+                        </a:graphicData>
+                      </a:graphic>
+                      <wp14:sizeRelH relativeFrom="margin">
+                        <wp14:pctWidth>0</wp14:pctWidth>
+                      </wp14:sizeRelH>
+                      <wp14:sizeRelV relativeFrom="margin">
+                        <wp14:pctHeight>0</wp14:pctHeight>
+                      </wp14:sizeRelV>
+                    </wp:anchor>
+                  </w:drawing>
+                </mc:Choice>
+                <mc:Fallback>
+                  <w:pict>
+                    <v:group w14:anchorId="53A16569" id="Group 1036463589" o:spid="_x0000_s1026" style="position:absolute;margin-left:9.7pt;margin-top:30.1pt;width:43.55pt;height:22.5pt;z-index:251684864;mso-width-relative:margin;mso-height-relative:margin" coordsize="381000,190500" o:gfxdata="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">
+                      <v:rect id="Rectangle 2793" o:spid="_x0000_s1027" style="position:absolute;width:190500;height:190500;visibility:visible;mso-wrap-style:square;v-text-anchor:top" o:gfxdata="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" strokecolor="#8db3e2 [1311]"/>
+                      <v:rect id="Rectangle 2793" o:spid="_x0000_s1028" style="position:absolute;left:190500;width:190500;height:190500;visibility:visible;mso-wrap-style:square;v-text-anchor:top" o:gfxdata="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" strokecolor="#8db3e2 [1311]"/>
+                    </v:group>
+                  </w:pict>
+                </mc:Fallback>
+              </mc:AlternateContent>
+            </w:r>
+            <w:r>
+              <w:rPr>
+                <w:rFonts w:cs="Times New Roman"/>
+                <w:b/>
+                <w:noProof/>
+                <w:sz w:val="20"/>
+                <w:szCs w:val="20"/>
+              </w:rPr>
+              <mc:AlternateContent>
+                <mc:Choice Requires="wpg">
+                  <w:drawing>
+                    <wp:anchor distT="0" distB="0" distL="114300" distR="114300" simplePos="0" relativeHeight="251682816" behindDoc="0" locked="0" layoutInCell="1" allowOverlap="1" wp14:anchorId="79A564BE" wp14:editId="2440C338">
+                      <wp:simplePos x="0" y="0"/>
+                      <wp:positionH relativeFrom="column">
+                        <wp:posOffset>123826</wp:posOffset>
+                      </wp:positionH>
+                      <wp:positionV relativeFrom="paragraph">
+                        <wp:posOffset>95966</wp:posOffset>
+                      </wp:positionV>
+                      <wp:extent cx="553085" cy="285750"/>
+                      <wp:effectExtent l="0" t="0" r="18415" b="19050"/>
+                      <wp:wrapNone/>
+                      <wp:docPr id="1169153267" name="Group 1169153267"/>
+                      <wp:cNvGraphicFramePr/>
+                      <a:graphic xmlns:a="http://schemas.openxmlformats.org/drawingml/2006/main">
+                        <a:graphicData uri="http://schemas.microsoft.com/office/word/2010/wordprocessingGroup">
+                          <wpg:wgp>
+                            <wpg:cNvGrpSpPr/>
+                            <wpg:grpSpPr>
+                              <a:xfrm>
+                                <a:off x="0" y="0"/>
+                                <a:ext cx="553085" cy="285750"/>
+                                <a:chOff x="0" y="0"/>
+                                <a:chExt cx="381000" cy="190500"/>
+                              </a:xfrm>
+                            </wpg:grpSpPr>
+                            <wps:wsp>
+                              <wps:cNvPr id="836288720" name="Rectangle 2793"/>
+                              <wps:cNvSpPr>
+                                <a:spLocks noChangeArrowheads="1"/>
+                              </wps:cNvSpPr>
+                              <wps:spPr bwMode="auto">
+                                <a:xfrm>
+                                  <a:off x="0" y="0"/>
+                                  <a:ext cx="190500" cy="190500"/>
+                                </a:xfrm>
+                                <a:prstGeom prst="rect">
+                                  <a:avLst/>
+                                </a:prstGeom>
+                                <a:solidFill>
+                                  <a:srgbClr val="FFFFFF"/>
+                                </a:solidFill>
+                                <a:ln w="9525">
+                                  <a:solidFill>
+                                    <a:schemeClr val="tx2">
+                                      <a:lumMod val="40000"/>
+                                      <a:lumOff val="60000"/>
+                                    </a:schemeClr>
+                                  </a:solidFill>
+                                  <a:miter lim="800000"/>
+                                  <a:headEnd/>
+                                  <a:tailEnd/>
+                                </a:ln>
+                              </wps:spPr>
+                              <wps:bodyPr rot="0" vert="horz" wrap="square" lIns="91440" tIns="45720" rIns="91440" bIns="45720" anchor="t" anchorCtr="0" upright="1">
+                                <a:noAutofit/>
+                              </wps:bodyPr>
+                            </wps:wsp>
+                            <wps:wsp>
+                              <wps:cNvPr id="2106265489" name="Rectangle 2793"/>
+                              <wps:cNvSpPr>
+                                <a:spLocks noChangeArrowheads="1"/>
+                              </wps:cNvSpPr>
+                              <wps:spPr bwMode="auto">
+                                <a:xfrm>
+                                  <a:off x="190500" y="0"/>
+                                  <a:ext cx="190500" cy="190500"/>
+                                </a:xfrm>
+                                <a:prstGeom prst="rect">
+                                  <a:avLst/>
+                                </a:prstGeom>
+                                <a:solidFill>
+                                  <a:srgbClr val="FFFFFF"/>
+                                </a:solidFill>
+                                <a:ln w="9525">
+                                  <a:solidFill>
+                                    <a:schemeClr val="tx2">
+                                      <a:lumMod val="40000"/>
+                                      <a:lumOff val="60000"/>
+                                    </a:schemeClr>
+                                  </a:solidFill>
+                                  <a:miter lim="800000"/>
+                                  <a:headEnd/>
+                                  <a:tailEnd/>
+                                </a:ln>
+                              </wps:spPr>
+                              <wps:bodyPr rot="0" vert="horz" wrap="square" lIns="91440" tIns="45720" rIns="91440" bIns="45720" anchor="t" anchorCtr="0" upright="1">
+                                <a:noAutofit/>
+                              </wps:bodyPr>
+                            </wps:wsp>
+                          </wpg:wgp>
+                        </a:graphicData>
+                      </a:graphic>
+                      <wp14:sizeRelH relativeFrom="margin">
+                        <wp14:pctWidth>0</wp14:pctWidth>
+                      </wp14:sizeRelH>
+                      <wp14:sizeRelV relativeFrom="margin">
+                        <wp14:pctHeight>0</wp14:pctHeight>
+                      </wp14:sizeRelV>
+                    </wp:anchor>
+                  </w:drawing>
+                </mc:Choice>
+                <mc:Fallback>
+                  <w:pict>
+                    <v:group w14:anchorId="4DE7CF9F" id="Group 1169153267" o:spid="_x0000_s1026" style="position:absolute;margin-left:9.75pt;margin-top:7.55pt;width:43.55pt;height:22.5pt;z-index:251682816;mso-width-relative:margin;mso-height-relative:margin" coordsize="381000,190500" o:gfxdata="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">
+                      <v:rect id="Rectangle 2793" o:spid="_x0000_s1027" style="position:absolute;width:190500;height:190500;visibility:visible;mso-wrap-style:square;v-text-anchor:top" o:gfxdata="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" strokecolor="#8db3e2 [1311]"/>
+                      <v:rect id="Rectangle 2793" o:spid="_x0000_s1028" style="position:absolute;left:190500;width:190500;height:190500;visibility:visible;mso-wrap-style:square;v-text-anchor:top" o:gfxdata="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" strokecolor="#8db3e2 [1311]"/>
+                    </v:group>
+                  </w:pict>
+                </mc:Fallback>
+              </mc:AlternateContent>
+            </w:r>
           </w:p>
         </w:tc>
       </w:tr>

</xml_diff>